<commit_message>
Power Bi SQL Test doc report update
</commit_message>
<xml_diff>
--- a/PostgreSQL report/Power Bi SQL Test Document.docx
+++ b/PostgreSQL report/Power Bi SQL Test Document.docx
@@ -1039,7 +1039,6 @@
                 <w:sz w:val="24"/>
                 <w:szCs w:val="24"/>
               </w:rPr>
-              <w:lastRenderedPageBreak/>
               <w:t>4</w:t>
             </w:r>
           </w:p>
@@ -1073,41 +1072,64 @@
             <w:pPr>
               <w:spacing w:line="360" w:lineRule="auto"/>
               <w:rPr>
-                <w:sz w:val="24"/>
-                <w:szCs w:val="24"/>
-              </w:rPr>
-            </w:pPr>
-            <w:r>
-              <w:t>select sum(</w:t>
-            </w:r>
-            <w:proofErr w:type="spellStart"/>
+                <w:b/>
+                <w:bCs/>
+              </w:rPr>
+            </w:pPr>
+            <w:r>
+              <w:rPr>
+                <w:b/>
+                <w:bCs/>
+              </w:rPr>
+              <w:t xml:space="preserve">SELECT </w:t>
+            </w:r>
             <w:proofErr w:type="gramStart"/>
             <w:r>
-              <w:t>hr.employee</w:t>
+              <w:rPr>
+                <w:b/>
+                <w:bCs/>
+              </w:rPr>
+              <w:t>COUNT(</w:t>
             </w:r>
             <w:proofErr w:type="gramEnd"/>
             <w:r>
-              <w:t>_count</w:t>
-            </w:r>
-            <w:proofErr w:type="spellEnd"/>
-            <w:r>
-              <w:t xml:space="preserve">) - (select count(attrition) from </w:t>
-            </w:r>
-            <w:proofErr w:type="spellStart"/>
-            <w:r>
+              <w:rPr>
+                <w:b/>
+                <w:bCs/>
+              </w:rPr>
+              <w:t>attrition) AS "Active Employees"</w:t>
+            </w:r>
+          </w:p>
+          <w:p>
+            <w:pPr>
+              <w:spacing w:line="360" w:lineRule="auto"/>
+              <w:rPr>
+                <w:sz w:val="24"/>
+                <w:szCs w:val="24"/>
+              </w:rPr>
+            </w:pPr>
+            <w:r>
+              <w:rPr>
+                <w:b/>
+                <w:bCs/>
+              </w:rPr>
+              <w:t xml:space="preserve">FROM </w:t>
+            </w:r>
+            <w:proofErr w:type="spellStart"/>
+            <w:r>
+              <w:rPr>
+                <w:b/>
+                <w:bCs/>
+              </w:rPr>
               <w:t>hrdata</w:t>
             </w:r>
             <w:proofErr w:type="spellEnd"/>
             <w:r>
-              <w:t xml:space="preserve">  where attrition='Yes') from </w:t>
-            </w:r>
-            <w:proofErr w:type="spellStart"/>
-            <w:r>
-              <w:t>hrdata</w:t>
-            </w:r>
-            <w:proofErr w:type="spellEnd"/>
-            <w:r>
-              <w:t>;</w:t>
+              <w:rPr>
+                <w:b/>
+                <w:bCs/>
+              </w:rPr>
+              <w:t xml:space="preserve"> WHERE attrition = 'No';</w:t>
             </w:r>
           </w:p>
         </w:tc>
@@ -1175,6 +1197,7 @@
                 <w:sz w:val="24"/>
                 <w:szCs w:val="24"/>
               </w:rPr>
+              <w:lastRenderedPageBreak/>
               <w:t>5</w:t>
             </w:r>
           </w:p>
@@ -1207,24 +1230,44 @@
           <w:p>
             <w:pPr>
               <w:spacing w:line="360" w:lineRule="auto"/>
-            </w:pPr>
-            <w:r>
-              <w:t>select round(</w:t>
-            </w:r>
-            <w:proofErr w:type="spellStart"/>
-            <w:r>
-              <w:t>avg</w:t>
-            </w:r>
-            <w:proofErr w:type="spellEnd"/>
-            <w:r>
-              <w:t xml:space="preserve">(age),0) from </w:t>
-            </w:r>
-            <w:proofErr w:type="spellStart"/>
-            <w:r>
+              <w:rPr>
+                <w:b/>
+                <w:bCs/>
+              </w:rPr>
+            </w:pPr>
+            <w:r>
+              <w:rPr>
+                <w:b/>
+                <w:bCs/>
+              </w:rPr>
+              <w:t>SELECT ROUND(AVG(AGE)) AS "Average Age"</w:t>
+            </w:r>
+          </w:p>
+          <w:p>
+            <w:pPr>
+              <w:spacing w:line="360" w:lineRule="auto"/>
+            </w:pPr>
+            <w:r>
+              <w:rPr>
+                <w:b/>
+                <w:bCs/>
+              </w:rPr>
+              <w:t xml:space="preserve">FROM </w:t>
+            </w:r>
+            <w:proofErr w:type="spellStart"/>
+            <w:r>
+              <w:rPr>
+                <w:b/>
+                <w:bCs/>
+              </w:rPr>
               <w:t>hrdata</w:t>
             </w:r>
             <w:proofErr w:type="spellEnd"/>
             <w:r>
+              <w:rPr>
+                <w:b/>
+                <w:bCs/>
+              </w:rPr>
               <w:t>;</w:t>
             </w:r>
           </w:p>
@@ -1325,20 +1368,65 @@
           <w:p>
             <w:pPr>
               <w:spacing w:line="360" w:lineRule="auto"/>
-            </w:pPr>
-            <w:r>
-              <w:t xml:space="preserve">select gender, count(attrition) as </w:t>
-            </w:r>
-            <w:proofErr w:type="spellStart"/>
-            <w:r>
+              <w:rPr>
+                <w:b/>
+                <w:bCs/>
+              </w:rPr>
+            </w:pPr>
+            <w:r>
+              <w:rPr>
+                <w:b/>
+                <w:bCs/>
+              </w:rPr>
+              <w:t xml:space="preserve">SELECT gender, </w:t>
+            </w:r>
+            <w:proofErr w:type="gramStart"/>
+            <w:r>
+              <w:rPr>
+                <w:b/>
+                <w:bCs/>
+              </w:rPr>
+              <w:t>COUNT(</w:t>
+            </w:r>
+            <w:proofErr w:type="gramEnd"/>
+            <w:r>
+              <w:rPr>
+                <w:b/>
+                <w:bCs/>
+              </w:rPr>
+              <w:t xml:space="preserve">attrition) AS </w:t>
+            </w:r>
+            <w:proofErr w:type="spellStart"/>
+            <w:r>
+              <w:rPr>
+                <w:b/>
+                <w:bCs/>
+              </w:rPr>
               <w:t>attrition_count</w:t>
             </w:r>
             <w:proofErr w:type="spellEnd"/>
-            <w:r>
-              <w:t xml:space="preserve"> from </w:t>
-            </w:r>
-            <w:proofErr w:type="spellStart"/>
-            <w:r>
+          </w:p>
+          <w:p>
+            <w:pPr>
+              <w:spacing w:line="360" w:lineRule="auto"/>
+              <w:rPr>
+                <w:b/>
+                <w:bCs/>
+              </w:rPr>
+            </w:pPr>
+            <w:r>
+              <w:rPr>
+                <w:b/>
+                <w:bCs/>
+              </w:rPr>
+              <w:t xml:space="preserve">FROM </w:t>
+            </w:r>
+            <w:proofErr w:type="spellStart"/>
+            <w:r>
+              <w:rPr>
+                <w:b/>
+                <w:bCs/>
+              </w:rPr>
               <w:t>hrdata</w:t>
             </w:r>
             <w:proofErr w:type="spellEnd"/>
@@ -1346,33 +1434,65 @@
           <w:p>
             <w:pPr>
               <w:spacing w:line="360" w:lineRule="auto"/>
-            </w:pPr>
-            <w:r>
-              <w:t>where attrition='Yes'</w:t>
-            </w:r>
-          </w:p>
-          <w:p>
-            <w:pPr>
-              <w:spacing w:line="360" w:lineRule="auto"/>
-            </w:pPr>
-            <w:r>
-              <w:t>group by gender</w:t>
-            </w:r>
-          </w:p>
-          <w:p>
-            <w:pPr>
-              <w:spacing w:line="360" w:lineRule="auto"/>
-            </w:pPr>
-            <w:r>
-              <w:t xml:space="preserve">order by count(attrition) </w:t>
-            </w:r>
-            <w:proofErr w:type="spellStart"/>
-            <w:r>
-              <w:t>desc</w:t>
-            </w:r>
-            <w:proofErr w:type="spellEnd"/>
-            <w:r>
-              <w:t>;</w:t>
+              <w:rPr>
+                <w:b/>
+                <w:bCs/>
+              </w:rPr>
+            </w:pPr>
+            <w:r>
+              <w:rPr>
+                <w:b/>
+                <w:bCs/>
+              </w:rPr>
+              <w:t>WHERE attrition='Yes'</w:t>
+            </w:r>
+          </w:p>
+          <w:p>
+            <w:pPr>
+              <w:spacing w:line="360" w:lineRule="auto"/>
+              <w:rPr>
+                <w:b/>
+                <w:bCs/>
+              </w:rPr>
+            </w:pPr>
+            <w:r>
+              <w:rPr>
+                <w:b/>
+                <w:bCs/>
+              </w:rPr>
+              <w:t>GROUP BY gender</w:t>
+            </w:r>
+          </w:p>
+          <w:p>
+            <w:pPr>
+              <w:spacing w:line="360" w:lineRule="auto"/>
+              <w:rPr>
+                <w:b/>
+                <w:bCs/>
+              </w:rPr>
+            </w:pPr>
+            <w:r>
+              <w:rPr>
+                <w:b/>
+                <w:bCs/>
+              </w:rPr>
+              <w:t xml:space="preserve">ORDER BY </w:t>
+            </w:r>
+            <w:proofErr w:type="gramStart"/>
+            <w:r>
+              <w:rPr>
+                <w:b/>
+                <w:bCs/>
+              </w:rPr>
+              <w:t>COUNT(</w:t>
+            </w:r>
+            <w:proofErr w:type="gramEnd"/>
+            <w:r>
+              <w:rPr>
+                <w:b/>
+                <w:bCs/>
+              </w:rPr>
+              <w:t>attrition) DESC;</w:t>
             </w:r>
           </w:p>
         </w:tc>
@@ -1472,36 +1592,104 @@
           <w:p>
             <w:pPr>
               <w:spacing w:line="360" w:lineRule="auto"/>
-            </w:pPr>
-            <w:r>
-              <w:t xml:space="preserve">select department, count(attrition), </w:t>
+              <w:rPr>
+                <w:b/>
+                <w:bCs/>
+              </w:rPr>
+            </w:pPr>
+            <w:r>
+              <w:rPr>
+                <w:b/>
+                <w:bCs/>
+              </w:rPr>
+              <w:t xml:space="preserve">SELECT department, </w:t>
             </w:r>
             <w:proofErr w:type="gramStart"/>
             <w:r>
-              <w:t>round(</w:t>
+              <w:rPr>
+                <w:b/>
+                <w:bCs/>
+              </w:rPr>
+              <w:t>COUNT(</w:t>
             </w:r>
             <w:proofErr w:type="gramEnd"/>
             <w:r>
-              <w:t xml:space="preserve">(cast (count(attrition) as numeric) / </w:t>
-            </w:r>
-          </w:p>
-          <w:p>
-            <w:pPr>
-              <w:spacing w:line="360" w:lineRule="auto"/>
-            </w:pPr>
-            <w:r>
-              <w:t xml:space="preserve">(select count(attrition) from </w:t>
-            </w:r>
-            <w:proofErr w:type="spellStart"/>
-            <w:r>
+              <w:rPr>
+                <w:b/>
+                <w:bCs/>
+              </w:rPr>
+              <w:t>attrition), round((CAST (COUNT(attrition) AS numeric) / </w:t>
+            </w:r>
+          </w:p>
+          <w:p>
+            <w:pPr>
+              <w:spacing w:line="360" w:lineRule="auto"/>
+              <w:rPr>
+                <w:b/>
+                <w:bCs/>
+              </w:rPr>
+            </w:pPr>
+            <w:r>
+              <w:rPr>
+                <w:b/>
+                <w:bCs/>
+              </w:rPr>
+              <w:t xml:space="preserve">(SELECT </w:t>
+            </w:r>
+            <w:proofErr w:type="gramStart"/>
+            <w:r>
+              <w:rPr>
+                <w:b/>
+                <w:bCs/>
+              </w:rPr>
+              <w:t>COUNT(</w:t>
+            </w:r>
+            <w:proofErr w:type="gramEnd"/>
+            <w:r>
+              <w:rPr>
+                <w:b/>
+                <w:bCs/>
+              </w:rPr>
+              <w:t xml:space="preserve">attrition) FROM </w:t>
+            </w:r>
+            <w:proofErr w:type="spellStart"/>
+            <w:r>
+              <w:rPr>
+                <w:b/>
+                <w:bCs/>
+              </w:rPr>
               <w:t>hrdata</w:t>
             </w:r>
             <w:proofErr w:type="spellEnd"/>
             <w:r>
-              <w:t xml:space="preserve"> where attrition= 'Yes')) * 100, 2) as pct from </w:t>
-            </w:r>
-            <w:proofErr w:type="spellStart"/>
-            <w:r>
+              <w:rPr>
+                <w:b/>
+                <w:bCs/>
+              </w:rPr>
+              <w:t xml:space="preserve"> WHERE attrition= 'Yes')) * 100, 2) AS percent</w:t>
+            </w:r>
+          </w:p>
+          <w:p>
+            <w:pPr>
+              <w:spacing w:line="360" w:lineRule="auto"/>
+              <w:rPr>
+                <w:b/>
+                <w:bCs/>
+              </w:rPr>
+            </w:pPr>
+            <w:r>
+              <w:rPr>
+                <w:b/>
+                <w:bCs/>
+              </w:rPr>
+              <w:t xml:space="preserve">FROM </w:t>
+            </w:r>
+            <w:proofErr w:type="spellStart"/>
+            <w:r>
+              <w:rPr>
+                <w:b/>
+                <w:bCs/>
+              </w:rPr>
               <w:t>hrdata</w:t>
             </w:r>
             <w:proofErr w:type="spellEnd"/>
@@ -1509,33 +1697,61 @@
           <w:p>
             <w:pPr>
               <w:spacing w:line="360" w:lineRule="auto"/>
-            </w:pPr>
-            <w:r>
-              <w:t>where attrition='Yes'</w:t>
-            </w:r>
-          </w:p>
-          <w:p>
-            <w:pPr>
-              <w:spacing w:line="360" w:lineRule="auto"/>
-            </w:pPr>
-            <w:r>
-              <w:t xml:space="preserve">group by department </w:t>
-            </w:r>
-          </w:p>
-          <w:p>
-            <w:pPr>
-              <w:spacing w:line="360" w:lineRule="auto"/>
-            </w:pPr>
-            <w:r>
-              <w:t xml:space="preserve">order by count(attrition) </w:t>
-            </w:r>
-            <w:proofErr w:type="spellStart"/>
-            <w:r>
-              <w:t>desc</w:t>
-            </w:r>
-            <w:proofErr w:type="spellEnd"/>
-            <w:r>
-              <w:t>;</w:t>
+              <w:rPr>
+                <w:b/>
+                <w:bCs/>
+              </w:rPr>
+            </w:pPr>
+            <w:r>
+              <w:rPr>
+                <w:b/>
+                <w:bCs/>
+              </w:rPr>
+              <w:t>WHERE attrition='Yes'</w:t>
+            </w:r>
+          </w:p>
+          <w:p>
+            <w:pPr>
+              <w:spacing w:line="360" w:lineRule="auto"/>
+              <w:rPr>
+                <w:b/>
+                <w:bCs/>
+              </w:rPr>
+            </w:pPr>
+            <w:r>
+              <w:rPr>
+                <w:b/>
+                <w:bCs/>
+              </w:rPr>
+              <w:t>GROUP BY department </w:t>
+            </w:r>
+          </w:p>
+          <w:p>
+            <w:pPr>
+              <w:spacing w:line="360" w:lineRule="auto"/>
+            </w:pPr>
+            <w:r>
+              <w:rPr>
+                <w:b/>
+                <w:bCs/>
+              </w:rPr>
+              <w:t xml:space="preserve">ORDER BY </w:t>
+            </w:r>
+            <w:proofErr w:type="gramStart"/>
+            <w:r>
+              <w:rPr>
+                <w:b/>
+                <w:bCs/>
+              </w:rPr>
+              <w:t>COUNT(</w:t>
+            </w:r>
+            <w:proofErr w:type="gramEnd"/>
+            <w:r>
+              <w:rPr>
+                <w:b/>
+                <w:bCs/>
+              </w:rPr>
+              <w:t>attrition) DESC;</w:t>
             </w:r>
           </w:p>
         </w:tc>
@@ -1826,15 +2042,15 @@
               <w:spacing w:line="360" w:lineRule="auto"/>
             </w:pPr>
             <w:r>
+              <w:t>where attrition='Yes'</w:t>
+            </w:r>
+          </w:p>
+          <w:p>
+            <w:pPr>
+              <w:spacing w:line="360" w:lineRule="auto"/>
+            </w:pPr>
+            <w:r>
               <w:lastRenderedPageBreak/>
-              <w:t>where attrition='Yes'</w:t>
-            </w:r>
-          </w:p>
-          <w:p>
-            <w:pPr>
-              <w:spacing w:line="360" w:lineRule="auto"/>
-            </w:pPr>
-            <w:r>
               <w:t xml:space="preserve">group by </w:t>
             </w:r>
             <w:proofErr w:type="spellStart"/>

</xml_diff>

<commit_message>
PowerBi SQL Test doc report update
</commit_message>
<xml_diff>
--- a/PostgreSQL report/Power Bi SQL Test Document.docx
+++ b/PostgreSQL report/Power Bi SQL Test Document.docx
@@ -1851,28 +1851,106 @@
           <w:p>
             <w:pPr>
               <w:spacing w:line="360" w:lineRule="auto"/>
-            </w:pPr>
-            <w:r>
-              <w:t xml:space="preserve">select </w:t>
+              <w:rPr>
+                <w:b/>
+                <w:bCs/>
+              </w:rPr>
+            </w:pPr>
+            <w:r>
+              <w:rPr>
+                <w:b/>
+                <w:bCs/>
+              </w:rPr>
+              <w:t xml:space="preserve">SELECT </w:t>
             </w:r>
             <w:proofErr w:type="spellStart"/>
             <w:r>
+              <w:rPr>
+                <w:b/>
+                <w:bCs/>
+              </w:rPr>
               <w:t>age_band</w:t>
             </w:r>
             <w:proofErr w:type="spellEnd"/>
             <w:r>
-              <w:t>, gender, sum(</w:t>
+              <w:rPr>
+                <w:b/>
+                <w:bCs/>
+              </w:rPr>
+              <w:t xml:space="preserve">, gender, </w:t>
+            </w:r>
+            <w:proofErr w:type="gramStart"/>
+            <w:r>
+              <w:rPr>
+                <w:b/>
+                <w:bCs/>
+              </w:rPr>
+              <w:t>SUM(</w:t>
             </w:r>
             <w:proofErr w:type="spellStart"/>
-            <w:r>
+            <w:proofErr w:type="gramEnd"/>
+            <w:r>
+              <w:rPr>
+                <w:b/>
+                <w:bCs/>
+              </w:rPr>
               <w:t>employee_count</w:t>
             </w:r>
             <w:proofErr w:type="spellEnd"/>
             <w:r>
-              <w:t xml:space="preserve">) from </w:t>
+              <w:rPr>
+                <w:b/>
+                <w:bCs/>
+              </w:rPr>
+              <w:t xml:space="preserve">) </w:t>
+            </w:r>
+          </w:p>
+          <w:p>
+            <w:pPr>
+              <w:spacing w:line="360" w:lineRule="auto"/>
+              <w:rPr>
+                <w:b/>
+                <w:bCs/>
+              </w:rPr>
+            </w:pPr>
+            <w:r>
+              <w:rPr>
+                <w:b/>
+                <w:bCs/>
+              </w:rPr>
+              <w:t xml:space="preserve">AS </w:t>
             </w:r>
             <w:proofErr w:type="spellStart"/>
             <w:r>
+              <w:rPr>
+                <w:b/>
+                <w:bCs/>
+              </w:rPr>
+              <w:t>count_of_employees</w:t>
+            </w:r>
+            <w:proofErr w:type="spellEnd"/>
+          </w:p>
+          <w:p>
+            <w:pPr>
+              <w:spacing w:line="360" w:lineRule="auto"/>
+              <w:rPr>
+                <w:b/>
+                <w:bCs/>
+              </w:rPr>
+            </w:pPr>
+            <w:r>
+              <w:rPr>
+                <w:b/>
+                <w:bCs/>
+              </w:rPr>
+              <w:t xml:space="preserve">FROM </w:t>
+            </w:r>
+            <w:proofErr w:type="spellStart"/>
+            <w:r>
+              <w:rPr>
+                <w:b/>
+                <w:bCs/>
+              </w:rPr>
               <w:t>hrdata</w:t>
             </w:r>
             <w:proofErr w:type="spellEnd"/>
@@ -1880,39 +1958,75 @@
           <w:p>
             <w:pPr>
               <w:spacing w:line="360" w:lineRule="auto"/>
-            </w:pPr>
-            <w:r>
-              <w:t xml:space="preserve">group by </w:t>
+              <w:rPr>
+                <w:b/>
+                <w:bCs/>
+              </w:rPr>
+            </w:pPr>
+            <w:r>
+              <w:rPr>
+                <w:b/>
+                <w:bCs/>
+              </w:rPr>
+              <w:t xml:space="preserve">GROUP BY </w:t>
             </w:r>
             <w:proofErr w:type="spellStart"/>
             <w:r>
+              <w:rPr>
+                <w:b/>
+                <w:bCs/>
+              </w:rPr>
               <w:t>age_band</w:t>
             </w:r>
             <w:proofErr w:type="spellEnd"/>
             <w:r>
+              <w:rPr>
+                <w:b/>
+                <w:bCs/>
+              </w:rPr>
               <w:t>, gender</w:t>
             </w:r>
           </w:p>
           <w:p>
             <w:pPr>
               <w:spacing w:line="360" w:lineRule="auto"/>
-            </w:pPr>
-            <w:r>
-              <w:t xml:space="preserve">order by </w:t>
+              <w:rPr>
+                <w:b/>
+                <w:bCs/>
+              </w:rPr>
+            </w:pPr>
+            <w:r>
+              <w:rPr>
+                <w:b/>
+                <w:bCs/>
+              </w:rPr>
+              <w:t xml:space="preserve">ORDER BY </w:t>
             </w:r>
             <w:proofErr w:type="spellStart"/>
             <w:r>
+              <w:rPr>
+                <w:b/>
+                <w:bCs/>
+              </w:rPr>
               <w:t>age_band</w:t>
             </w:r>
             <w:proofErr w:type="spellEnd"/>
             <w:r>
-              <w:t xml:space="preserve">, gender </w:t>
-            </w:r>
-            <w:proofErr w:type="spellStart"/>
-            <w:r>
-              <w:t>desc</w:t>
-            </w:r>
-            <w:proofErr w:type="spellEnd"/>
+              <w:rPr>
+                <w:b/>
+                <w:bCs/>
+              </w:rPr>
+              <w:t>, gender DESC;</w:t>
+            </w:r>
+          </w:p>
+          <w:p>
+            <w:pPr>
+              <w:spacing w:line="360" w:lineRule="auto"/>
+              <w:rPr>
+                <w:b/>
+                <w:bCs/>
+              </w:rPr>
+            </w:pPr>
           </w:p>
         </w:tc>
         <w:tc>
@@ -1979,6 +2093,7 @@
                 <w:sz w:val="24"/>
                 <w:szCs w:val="24"/>
               </w:rPr>
+              <w:lastRenderedPageBreak/>
               <w:t>9</w:t>
             </w:r>
           </w:p>
@@ -2011,28 +2126,81 @@
           <w:p>
             <w:pPr>
               <w:spacing w:line="360" w:lineRule="auto"/>
-            </w:pPr>
-            <w:r>
-              <w:t xml:space="preserve">select </w:t>
+              <w:rPr>
+                <w:b/>
+                <w:bCs/>
+              </w:rPr>
+            </w:pPr>
+            <w:r>
+              <w:rPr>
+                <w:b/>
+                <w:bCs/>
+              </w:rPr>
+              <w:t xml:space="preserve">SELECT </w:t>
             </w:r>
             <w:proofErr w:type="spellStart"/>
             <w:r>
+              <w:rPr>
+                <w:b/>
+                <w:bCs/>
+              </w:rPr>
               <w:t>education_field</w:t>
             </w:r>
             <w:proofErr w:type="spellEnd"/>
             <w:r>
-              <w:t xml:space="preserve">, count(attrition) as </w:t>
+              <w:rPr>
+                <w:b/>
+                <w:bCs/>
+              </w:rPr>
+              <w:t xml:space="preserve">, </w:t>
+            </w:r>
+            <w:proofErr w:type="gramStart"/>
+            <w:r>
+              <w:rPr>
+                <w:b/>
+                <w:bCs/>
+              </w:rPr>
+              <w:t>COUNT(</w:t>
+            </w:r>
+            <w:proofErr w:type="gramEnd"/>
+            <w:r>
+              <w:rPr>
+                <w:b/>
+                <w:bCs/>
+              </w:rPr>
+              <w:t xml:space="preserve">attrition) AS </w:t>
             </w:r>
             <w:proofErr w:type="spellStart"/>
             <w:r>
+              <w:rPr>
+                <w:b/>
+                <w:bCs/>
+              </w:rPr>
               <w:t>attrition_count</w:t>
             </w:r>
             <w:proofErr w:type="spellEnd"/>
-            <w:r>
-              <w:t xml:space="preserve"> from </w:t>
+          </w:p>
+          <w:p>
+            <w:pPr>
+              <w:spacing w:line="360" w:lineRule="auto"/>
+              <w:rPr>
+                <w:b/>
+                <w:bCs/>
+              </w:rPr>
+            </w:pPr>
+            <w:r>
+              <w:rPr>
+                <w:b/>
+                <w:bCs/>
+              </w:rPr>
+              <w:t xml:space="preserve">FROM </w:t>
             </w:r>
             <w:proofErr w:type="spellStart"/>
             <w:r>
+              <w:rPr>
+                <w:b/>
+                <w:bCs/>
+              </w:rPr>
               <w:t>hrdata</w:t>
             </w:r>
             <w:proofErr w:type="spellEnd"/>
@@ -2040,21 +2208,40 @@
           <w:p>
             <w:pPr>
               <w:spacing w:line="360" w:lineRule="auto"/>
-            </w:pPr>
-            <w:r>
-              <w:t>where attrition='Yes'</w:t>
-            </w:r>
-          </w:p>
-          <w:p>
-            <w:pPr>
-              <w:spacing w:line="360" w:lineRule="auto"/>
-            </w:pPr>
-            <w:r>
-              <w:lastRenderedPageBreak/>
-              <w:t xml:space="preserve">group by </w:t>
+              <w:rPr>
+                <w:b/>
+                <w:bCs/>
+              </w:rPr>
+            </w:pPr>
+            <w:r>
+              <w:rPr>
+                <w:b/>
+                <w:bCs/>
+              </w:rPr>
+              <w:t>WHERE attrition='Yes'</w:t>
+            </w:r>
+          </w:p>
+          <w:p>
+            <w:pPr>
+              <w:spacing w:line="360" w:lineRule="auto"/>
+              <w:rPr>
+                <w:b/>
+                <w:bCs/>
+              </w:rPr>
+            </w:pPr>
+            <w:r>
+              <w:rPr>
+                <w:b/>
+                <w:bCs/>
+              </w:rPr>
+              <w:t xml:space="preserve">GROUP BY </w:t>
             </w:r>
             <w:proofErr w:type="spellStart"/>
             <w:r>
+              <w:rPr>
+                <w:b/>
+                <w:bCs/>
+              </w:rPr>
               <w:t>education_field</w:t>
             </w:r>
             <w:proofErr w:type="spellEnd"/>
@@ -2062,17 +2249,33 @@
           <w:p>
             <w:pPr>
               <w:spacing w:line="360" w:lineRule="auto"/>
-            </w:pPr>
-            <w:r>
-              <w:t xml:space="preserve">order by count(attrition) </w:t>
-            </w:r>
-            <w:proofErr w:type="spellStart"/>
-            <w:r>
-              <w:t>desc</w:t>
-            </w:r>
-            <w:proofErr w:type="spellEnd"/>
-            <w:r>
-              <w:t>;</w:t>
+              <w:rPr>
+                <w:b/>
+                <w:bCs/>
+              </w:rPr>
+            </w:pPr>
+            <w:r>
+              <w:rPr>
+                <w:b/>
+                <w:bCs/>
+              </w:rPr>
+              <w:t xml:space="preserve">ORDER BY </w:t>
+            </w:r>
+            <w:proofErr w:type="gramStart"/>
+            <w:r>
+              <w:rPr>
+                <w:b/>
+                <w:bCs/>
+              </w:rPr>
+              <w:t>COUNT(</w:t>
+            </w:r>
+            <w:proofErr w:type="gramEnd"/>
+            <w:r>
+              <w:rPr>
+                <w:b/>
+                <w:bCs/>
+              </w:rPr>
+              <w:t>attrition) DESC;</w:t>
             </w:r>
           </w:p>
         </w:tc>
@@ -2096,7 +2299,6 @@
                 <w:sz w:val="24"/>
                 <w:szCs w:val="24"/>
               </w:rPr>
-              <w:lastRenderedPageBreak/>
               <w:t>Pass</w:t>
             </w:r>
           </w:p>
@@ -2173,44 +2375,168 @@
           <w:p>
             <w:pPr>
               <w:spacing w:line="360" w:lineRule="auto"/>
-            </w:pPr>
-            <w:r>
-              <w:t xml:space="preserve">select </w:t>
+              <w:rPr>
+                <w:b/>
+                <w:bCs/>
+              </w:rPr>
+            </w:pPr>
+            <w:r>
+              <w:rPr>
+                <w:b/>
+                <w:bCs/>
+              </w:rPr>
+              <w:t xml:space="preserve">SELECT </w:t>
             </w:r>
             <w:proofErr w:type="spellStart"/>
             <w:r>
+              <w:rPr>
+                <w:b/>
+                <w:bCs/>
+              </w:rPr>
               <w:t>age_band</w:t>
             </w:r>
             <w:proofErr w:type="spellEnd"/>
             <w:r>
-              <w:t xml:space="preserve">, gender, count(attrition) as attrition, </w:t>
-            </w:r>
-          </w:p>
-          <w:p>
-            <w:pPr>
-              <w:spacing w:line="360" w:lineRule="auto"/>
-            </w:pPr>
-            <w:r>
-              <w:t xml:space="preserve">round((cast(count(attrition) as numeric) / (select count(attrition) from </w:t>
+              <w:rPr>
+                <w:b/>
+                <w:bCs/>
+              </w:rPr>
+              <w:t xml:space="preserve">, gender, </w:t>
+            </w:r>
+            <w:proofErr w:type="gramStart"/>
+            <w:r>
+              <w:rPr>
+                <w:b/>
+                <w:bCs/>
+              </w:rPr>
+              <w:t>COUNT(</w:t>
+            </w:r>
+            <w:proofErr w:type="gramEnd"/>
+            <w:r>
+              <w:rPr>
+                <w:b/>
+                <w:bCs/>
+              </w:rPr>
+              <w:t xml:space="preserve">attrition) AS </w:t>
             </w:r>
             <w:proofErr w:type="spellStart"/>
             <w:r>
+              <w:rPr>
+                <w:b/>
+                <w:bCs/>
+              </w:rPr>
+              <w:t>attrition_count</w:t>
+            </w:r>
+            <w:proofErr w:type="spellEnd"/>
+            <w:r>
+              <w:rPr>
+                <w:b/>
+                <w:bCs/>
+              </w:rPr>
+              <w:t xml:space="preserve">, </w:t>
+            </w:r>
+          </w:p>
+          <w:p>
+            <w:pPr>
+              <w:spacing w:line="360" w:lineRule="auto"/>
+              <w:rPr>
+                <w:b/>
+                <w:bCs/>
+              </w:rPr>
+            </w:pPr>
+            <w:r>
+              <w:rPr>
+                <w:b/>
+                <w:bCs/>
+              </w:rPr>
+              <w:t>round((CAST(</w:t>
+            </w:r>
+            <w:proofErr w:type="gramStart"/>
+            <w:r>
+              <w:rPr>
+                <w:b/>
+                <w:bCs/>
+              </w:rPr>
+              <w:t>COUNT(</w:t>
+            </w:r>
+            <w:proofErr w:type="gramEnd"/>
+            <w:r>
+              <w:rPr>
+                <w:b/>
+                <w:bCs/>
+              </w:rPr>
+              <w:t>attrition) AS numeric) /</w:t>
+            </w:r>
+          </w:p>
+          <w:p>
+            <w:pPr>
+              <w:spacing w:line="360" w:lineRule="auto"/>
+              <w:rPr>
+                <w:b/>
+                <w:bCs/>
+              </w:rPr>
+            </w:pPr>
+            <w:r>
+              <w:rPr>
+                <w:b/>
+                <w:bCs/>
+              </w:rPr>
+              <w:t xml:space="preserve">(SELECT </w:t>
+            </w:r>
+            <w:proofErr w:type="gramStart"/>
+            <w:r>
+              <w:rPr>
+                <w:b/>
+                <w:bCs/>
+              </w:rPr>
+              <w:t>COUNT(</w:t>
+            </w:r>
+            <w:proofErr w:type="gramEnd"/>
+            <w:r>
+              <w:rPr>
+                <w:b/>
+                <w:bCs/>
+              </w:rPr>
+              <w:t xml:space="preserve">attrition) FROM </w:t>
+            </w:r>
+            <w:proofErr w:type="spellStart"/>
+            <w:r>
+              <w:rPr>
+                <w:b/>
+                <w:bCs/>
+              </w:rPr>
               <w:t>hrdata</w:t>
             </w:r>
             <w:proofErr w:type="spellEnd"/>
             <w:r>
-              <w:t xml:space="preserve"> where attrition = 'Yes')) * 100,2) as pct</w:t>
-            </w:r>
-          </w:p>
-          <w:p>
-            <w:pPr>
-              <w:spacing w:line="360" w:lineRule="auto"/>
-            </w:pPr>
-            <w:r>
-              <w:t xml:space="preserve">from </w:t>
+              <w:rPr>
+                <w:b/>
+                <w:bCs/>
+              </w:rPr>
+              <w:t xml:space="preserve"> WHERE attrition = 'Yes')) * 100,2) AS percent</w:t>
+            </w:r>
+          </w:p>
+          <w:p>
+            <w:pPr>
+              <w:spacing w:line="360" w:lineRule="auto"/>
+              <w:rPr>
+                <w:b/>
+                <w:bCs/>
+              </w:rPr>
+            </w:pPr>
+            <w:r>
+              <w:rPr>
+                <w:b/>
+                <w:bCs/>
+              </w:rPr>
+              <w:t xml:space="preserve">FROM </w:t>
             </w:r>
             <w:proofErr w:type="spellStart"/>
             <w:r>
+              <w:rPr>
+                <w:b/>
+                <w:bCs/>
+              </w:rPr>
               <w:t>hrdata</w:t>
             </w:r>
             <w:proofErr w:type="spellEnd"/>
@@ -2218,49 +2544,81 @@
           <w:p>
             <w:pPr>
               <w:spacing w:line="360" w:lineRule="auto"/>
-            </w:pPr>
-            <w:r>
-              <w:t>where attrition = 'Yes'</w:t>
-            </w:r>
-          </w:p>
-          <w:p>
-            <w:pPr>
-              <w:spacing w:line="360" w:lineRule="auto"/>
-            </w:pPr>
-            <w:r>
-              <w:t xml:space="preserve">group by </w:t>
+              <w:rPr>
+                <w:b/>
+                <w:bCs/>
+              </w:rPr>
+            </w:pPr>
+            <w:r>
+              <w:rPr>
+                <w:b/>
+                <w:bCs/>
+              </w:rPr>
+              <w:t>WHERE attrition = 'Yes'</w:t>
+            </w:r>
+          </w:p>
+          <w:p>
+            <w:pPr>
+              <w:spacing w:line="360" w:lineRule="auto"/>
+              <w:rPr>
+                <w:b/>
+                <w:bCs/>
+              </w:rPr>
+            </w:pPr>
+            <w:r>
+              <w:rPr>
+                <w:b/>
+                <w:bCs/>
+              </w:rPr>
+              <w:t xml:space="preserve">GROUP BY </w:t>
             </w:r>
             <w:proofErr w:type="spellStart"/>
             <w:r>
+              <w:rPr>
+                <w:b/>
+                <w:bCs/>
+              </w:rPr>
               <w:t>age_band</w:t>
             </w:r>
             <w:proofErr w:type="spellEnd"/>
             <w:r>
+              <w:rPr>
+                <w:b/>
+                <w:bCs/>
+              </w:rPr>
               <w:t>, gender</w:t>
             </w:r>
           </w:p>
           <w:p>
             <w:pPr>
               <w:spacing w:line="360" w:lineRule="auto"/>
-            </w:pPr>
-            <w:r>
-              <w:t xml:space="preserve">order by </w:t>
+              <w:rPr>
+                <w:b/>
+                <w:bCs/>
+              </w:rPr>
+            </w:pPr>
+            <w:r>
+              <w:rPr>
+                <w:b/>
+                <w:bCs/>
+              </w:rPr>
+              <w:t xml:space="preserve">ORDER BY </w:t>
             </w:r>
             <w:proofErr w:type="spellStart"/>
             <w:r>
+              <w:rPr>
+                <w:b/>
+                <w:bCs/>
+              </w:rPr>
               <w:t>age_band</w:t>
             </w:r>
             <w:proofErr w:type="spellEnd"/>
             <w:r>
-              <w:t xml:space="preserve"> </w:t>
-            </w:r>
-            <w:proofErr w:type="spellStart"/>
-            <w:r>
-              <w:t>desc</w:t>
-            </w:r>
-            <w:proofErr w:type="spellEnd"/>
-            <w:r>
-              <w:t>;</w:t>
+              <w:rPr>
+                <w:b/>
+                <w:bCs/>
+              </w:rPr>
+              <w:t>, gender DESC;</w:t>
             </w:r>
           </w:p>
         </w:tc>
@@ -2360,57 +2718,113 @@
           <w:p>
             <w:pPr>
               <w:spacing w:line="360" w:lineRule="auto"/>
-            </w:pPr>
-            <w:r>
+              <w:rPr>
+                <w:b/>
+                <w:bCs/>
+              </w:rPr>
+            </w:pPr>
+            <w:r>
+              <w:rPr>
+                <w:b/>
+                <w:bCs/>
+              </w:rPr>
               <w:t xml:space="preserve">SELECT * FROM </w:t>
             </w:r>
           </w:p>
           <w:p>
             <w:pPr>
               <w:spacing w:line="360" w:lineRule="auto"/>
+              <w:rPr>
+                <w:b/>
+                <w:bCs/>
+              </w:rPr>
             </w:pPr>
             <w:proofErr w:type="gramStart"/>
             <w:r>
+              <w:rPr>
+                <w:b/>
+                <w:bCs/>
+              </w:rPr>
               <w:t>crosstab(</w:t>
             </w:r>
             <w:proofErr w:type="gramEnd"/>
             <w:r>
+              <w:rPr>
+                <w:b/>
+                <w:bCs/>
+              </w:rPr>
               <w:t xml:space="preserve">'SELECT </w:t>
             </w:r>
             <w:proofErr w:type="spellStart"/>
             <w:r>
+              <w:rPr>
+                <w:b/>
+                <w:bCs/>
+              </w:rPr>
               <w:t>job_role</w:t>
             </w:r>
             <w:proofErr w:type="spellEnd"/>
             <w:r>
+              <w:rPr>
+                <w:b/>
+                <w:bCs/>
+              </w:rPr>
               <w:t xml:space="preserve">, </w:t>
             </w:r>
             <w:proofErr w:type="spellStart"/>
             <w:r>
+              <w:rPr>
+                <w:b/>
+                <w:bCs/>
+              </w:rPr>
               <w:t>job_satisfaction</w:t>
             </w:r>
             <w:proofErr w:type="spellEnd"/>
             <w:r>
+              <w:rPr>
+                <w:b/>
+                <w:bCs/>
+              </w:rPr>
               <w:t>, sum(</w:t>
             </w:r>
             <w:proofErr w:type="spellStart"/>
             <w:r>
+              <w:rPr>
+                <w:b/>
+                <w:bCs/>
+              </w:rPr>
               <w:t>employee_count</w:t>
             </w:r>
             <w:proofErr w:type="spellEnd"/>
             <w:r>
+              <w:rPr>
+                <w:b/>
+                <w:bCs/>
+              </w:rPr>
               <w:t>)</w:t>
             </w:r>
           </w:p>
           <w:p>
             <w:pPr>
               <w:spacing w:line="360" w:lineRule="auto"/>
-            </w:pPr>
-            <w:r>
+              <w:rPr>
+                <w:b/>
+                <w:bCs/>
+              </w:rPr>
+            </w:pPr>
+            <w:r>
+              <w:rPr>
+                <w:b/>
+                <w:bCs/>
+              </w:rPr>
               <w:t xml:space="preserve">   FROM </w:t>
             </w:r>
             <w:proofErr w:type="spellStart"/>
             <w:r>
+              <w:rPr>
+                <w:b/>
+                <w:bCs/>
+              </w:rPr>
               <w:t>hrdata</w:t>
             </w:r>
             <w:proofErr w:type="spellEnd"/>
@@ -2418,20 +2832,40 @@
           <w:p>
             <w:pPr>
               <w:spacing w:line="360" w:lineRule="auto"/>
-            </w:pPr>
-            <w:r>
+              <w:rPr>
+                <w:b/>
+                <w:bCs/>
+              </w:rPr>
+            </w:pPr>
+            <w:r>
+              <w:rPr>
+                <w:b/>
+                <w:bCs/>
+              </w:rPr>
               <w:t xml:space="preserve">   GROUP BY </w:t>
             </w:r>
             <w:proofErr w:type="spellStart"/>
             <w:r>
+              <w:rPr>
+                <w:b/>
+                <w:bCs/>
+              </w:rPr>
               <w:t>job_role</w:t>
             </w:r>
             <w:proofErr w:type="spellEnd"/>
             <w:r>
+              <w:rPr>
+                <w:b/>
+                <w:bCs/>
+              </w:rPr>
               <w:t xml:space="preserve">, </w:t>
             </w:r>
             <w:proofErr w:type="spellStart"/>
             <w:r>
+              <w:rPr>
+                <w:b/>
+                <w:bCs/>
+              </w:rPr>
               <w:t>job_satisfaction</w:t>
             </w:r>
             <w:proofErr w:type="spellEnd"/>
@@ -2439,51 +2873,100 @@
           <w:p>
             <w:pPr>
               <w:spacing w:line="360" w:lineRule="auto"/>
-            </w:pPr>
-            <w:r>
+              <w:rPr>
+                <w:b/>
+                <w:bCs/>
+              </w:rPr>
+            </w:pPr>
+            <w:r>
+              <w:rPr>
+                <w:b/>
+                <w:bCs/>
+              </w:rPr>
               <w:t xml:space="preserve">   ORDER BY </w:t>
             </w:r>
             <w:proofErr w:type="spellStart"/>
             <w:r>
+              <w:rPr>
+                <w:b/>
+                <w:bCs/>
+              </w:rPr>
               <w:t>job_role</w:t>
             </w:r>
             <w:proofErr w:type="spellEnd"/>
             <w:r>
+              <w:rPr>
+                <w:b/>
+                <w:bCs/>
+              </w:rPr>
               <w:t xml:space="preserve">, </w:t>
             </w:r>
             <w:proofErr w:type="spellStart"/>
             <w:r>
+              <w:rPr>
+                <w:b/>
+                <w:bCs/>
+              </w:rPr>
               <w:t>job_satisfaction</w:t>
             </w:r>
             <w:proofErr w:type="spellEnd"/>
             <w:r>
+              <w:rPr>
+                <w:b/>
+                <w:bCs/>
+              </w:rPr>
               <w:t>'</w:t>
             </w:r>
           </w:p>
           <w:p>
             <w:pPr>
               <w:spacing w:line="360" w:lineRule="auto"/>
-            </w:pPr>
-            <w:r>
+              <w:rPr>
+                <w:b/>
+                <w:bCs/>
+              </w:rPr>
+            </w:pPr>
+            <w:r>
+              <w:rPr>
+                <w:b/>
+                <w:bCs/>
+              </w:rPr>
+              <w:lastRenderedPageBreak/>
               <w:tab/>
               <w:t xml:space="preserve">) AS </w:t>
             </w:r>
             <w:proofErr w:type="spellStart"/>
             <w:proofErr w:type="gramStart"/>
             <w:r>
+              <w:rPr>
+                <w:b/>
+                <w:bCs/>
+              </w:rPr>
               <w:t>ct</w:t>
             </w:r>
             <w:proofErr w:type="spellEnd"/>
             <w:r>
+              <w:rPr>
+                <w:b/>
+                <w:bCs/>
+              </w:rPr>
               <w:t>(</w:t>
             </w:r>
             <w:proofErr w:type="spellStart"/>
             <w:proofErr w:type="gramEnd"/>
             <w:r>
+              <w:rPr>
+                <w:b/>
+                <w:bCs/>
+              </w:rPr>
               <w:t>job_role</w:t>
             </w:r>
             <w:proofErr w:type="spellEnd"/>
             <w:r>
+              <w:rPr>
+                <w:b/>
+                <w:bCs/>
+              </w:rPr>
               <w:t xml:space="preserve"> varchar(50), one numeric, two numeric, three numeric, four numeric)</w:t>
             </w:r>
           </w:p>
@@ -2492,14 +2975,26 @@
               <w:spacing w:line="360" w:lineRule="auto"/>
             </w:pPr>
             <w:r>
+              <w:rPr>
+                <w:b/>
+                <w:bCs/>
+              </w:rPr>
               <w:t xml:space="preserve">ORDER BY </w:t>
             </w:r>
             <w:proofErr w:type="spellStart"/>
             <w:r>
+              <w:rPr>
+                <w:b/>
+                <w:bCs/>
+              </w:rPr>
               <w:t>job_role</w:t>
             </w:r>
             <w:proofErr w:type="spellEnd"/>
             <w:r>
+              <w:rPr>
+                <w:b/>
+                <w:bCs/>
+              </w:rPr>
               <w:t>;</w:t>
             </w:r>
           </w:p>
@@ -2524,6 +3019,7 @@
                 <w:sz w:val="24"/>
                 <w:szCs w:val="24"/>
               </w:rPr>
+              <w:lastRenderedPageBreak/>
               <w:t>Pass</w:t>
             </w:r>
           </w:p>
@@ -2605,7 +3101,6 @@
                 <w:sz w:val="24"/>
                 <w:szCs w:val="24"/>
               </w:rPr>
-              <w:lastRenderedPageBreak/>
               <w:t>Total Tests</w:t>
             </w:r>
           </w:p>

</xml_diff>